<commit_message>
Fix some moments in documentation
</commit_message>
<xml_diff>
--- a/documentation/Technical specification.docx
+++ b/documentation/Technical specification.docx
@@ -1,6 +1,6 @@
 
 <file path=word/document.xml><?xml version="1.0" encoding="utf-8"?>
-<w:document xmlns:wpc="http://schemas.microsoft.com/office/word/2010/wordprocessingCanvas" xmlns:cx="http://schemas.microsoft.com/office/drawing/2014/chartex" xmlns:mc="http://schemas.openxmlformats.org/markup-compatibility/2006" xmlns:o="urn:schemas-microsoft-com:office:office" xmlns:r="http://schemas.openxmlformats.org/officeDocument/2006/relationships" xmlns:m="http://schemas.openxmlformats.org/officeDocument/2006/math" xmlns:v="urn:schemas-microsoft-com:vml" xmlns:wp14="http://schemas.microsoft.com/office/word/2010/wordprocessingDrawing" xmlns:wp="http://schemas.openxmlformats.org/drawingml/2006/wordprocessingDrawing" xmlns:w10="urn:schemas-microsoft-com:office:word" xmlns:w="http://schemas.openxmlformats.org/wordprocessingml/2006/main" xmlns:w14="http://schemas.microsoft.com/office/word/2010/wordml" xmlns:w15="http://schemas.microsoft.com/office/word/2012/wordml" xmlns:w16se="http://schemas.microsoft.com/office/word/2015/wordml/symex" xmlns:wpg="http://schemas.microsoft.com/office/word/2010/wordprocessingGroup" xmlns:wpi="http://schemas.microsoft.com/office/word/2010/wordprocessingInk" xmlns:wne="http://schemas.microsoft.com/office/word/2006/wordml" xmlns:wps="http://schemas.microsoft.com/office/word/2010/wordprocessingShape" mc:Ignorable="w14 w15 w16se wp14">
+<w:document xmlns:wpc="http://schemas.microsoft.com/office/word/2010/wordprocessingCanvas" xmlns:cx="http://schemas.microsoft.com/office/drawing/2014/chartex" xmlns:cx1="http://schemas.microsoft.com/office/drawing/2015/9/8/chartex" xmlns:cx2="http://schemas.microsoft.com/office/drawing/2015/10/21/chartex" xmlns:cx3="http://schemas.microsoft.com/office/drawing/2016/5/9/chartex" xmlns:cx4="http://schemas.microsoft.com/office/drawing/2016/5/10/chartex" xmlns:cx5="http://schemas.microsoft.com/office/drawing/2016/5/11/chartex" xmlns:cx6="http://schemas.microsoft.com/office/drawing/2016/5/12/chartex" xmlns:cx7="http://schemas.microsoft.com/office/drawing/2016/5/13/chartex" xmlns:cx8="http://schemas.microsoft.com/office/drawing/2016/5/14/chartex" xmlns:mc="http://schemas.openxmlformats.org/markup-compatibility/2006" xmlns:aink="http://schemas.microsoft.com/office/drawing/2016/ink" xmlns:am3d="http://schemas.microsoft.com/office/drawing/2017/model3d" xmlns:o="urn:schemas-microsoft-com:office:office" xmlns:oel="http://schemas.microsoft.com/office/2019/extlst" xmlns:r="http://schemas.openxmlformats.org/officeDocument/2006/relationships" xmlns:m="http://schemas.openxmlformats.org/officeDocument/2006/math" xmlns:v="urn:schemas-microsoft-com:vml" xmlns:wp14="http://schemas.microsoft.com/office/word/2010/wordprocessingDrawing" xmlns:wp="http://schemas.openxmlformats.org/drawingml/2006/wordprocessingDrawing" xmlns:w10="urn:schemas-microsoft-com:office:word" xmlns:w="http://schemas.openxmlformats.org/wordprocessingml/2006/main" xmlns:w14="http://schemas.microsoft.com/office/word/2010/wordml" xmlns:w15="http://schemas.microsoft.com/office/word/2012/wordml" xmlns:w16cex="http://schemas.microsoft.com/office/word/2018/wordml/cex" xmlns:w16cid="http://schemas.microsoft.com/office/word/2016/wordml/cid" xmlns:w16="http://schemas.microsoft.com/office/word/2018/wordml" xmlns:w16du="http://schemas.microsoft.com/office/word/2023/wordml/word16du" xmlns:w16sdtdh="http://schemas.microsoft.com/office/word/2020/wordml/sdtdatahash" xmlns:w16sdtfl="http://schemas.microsoft.com/office/word/2024/wordml/sdtformatlock" xmlns:w16se="http://schemas.microsoft.com/office/word/2015/wordml/symex" xmlns:wpg="http://schemas.microsoft.com/office/word/2010/wordprocessingGroup" xmlns:wpi="http://schemas.microsoft.com/office/word/2010/wordprocessingInk" xmlns:wne="http://schemas.microsoft.com/office/word/2006/wordml" xmlns:wps="http://schemas.microsoft.com/office/word/2010/wordprocessingShape" mc:Ignorable="w14 w15 w16se w16cid w16 w16cex w16sdtdh w16sdtfl w16du wp14">
   <w:body>
     <w:p>
       <w:pPr>
@@ -10,6 +10,7 @@
           <w:bCs/>
           <w:sz w:val="56"/>
           <w:szCs w:val="56"/>
+          <w:lang w:val="en-US"/>
         </w:rPr>
       </w:pPr>
       <w:r>
@@ -30,6 +31,7 @@
           <w:bCs/>
           <w:sz w:val="56"/>
           <w:szCs w:val="56"/>
+          <w:lang w:val="en-US"/>
         </w:rPr>
         <w:t>’</w:t>
       </w:r>
@@ -51,6 +53,7 @@
           <w:bCs/>
           <w:sz w:val="56"/>
           <w:szCs w:val="56"/>
+          <w:lang w:val="en-US"/>
         </w:rPr>
         <w:t xml:space="preserve"> </w:t>
       </w:r>
@@ -72,6 +75,7 @@
           <w:bCs/>
           <w:sz w:val="56"/>
           <w:szCs w:val="56"/>
+          <w:lang w:val="en-US"/>
         </w:rPr>
         <w:t xml:space="preserve"> </w:t>
       </w:r>
@@ -93,6 +97,7 @@
           <w:bCs/>
           <w:sz w:val="56"/>
           <w:szCs w:val="56"/>
+          <w:lang w:val="en-US"/>
         </w:rPr>
         <w:t xml:space="preserve"> </w:t>
       </w:r>
@@ -107,121 +112,211 @@
         </w:rPr>
         <w:t>Life</w:t>
       </w:r>
-    </w:p>
-    <w:p>
-      <w:pPr>
-        <w:rPr>
-          <w:rFonts w:ascii="Inter" w:hAnsi="Inter"/>
-        </w:rPr>
-      </w:pPr>
-      <w:r>
-        <w:rPr>
-          <w:rFonts w:ascii="Inter" w:hAnsi="Inter"/>
-        </w:rPr>
-        <w:t xml:space="preserve">Игра </w:t>
-      </w:r>
-      <w:r>
-        <w:rPr>
-          <w:rFonts w:ascii="Inter" w:hAnsi="Inter"/>
-        </w:rPr>
-        <w:t>«</w:t>
-      </w:r>
-      <w:r>
-        <w:rPr>
-          <w:rFonts w:ascii="Inter" w:hAnsi="Inter"/>
-        </w:rPr>
-        <w:t>Жизнь</w:t>
-      </w:r>
-      <w:r>
-        <w:rPr>
-          <w:rFonts w:ascii="Inter" w:hAnsi="Inter"/>
-        </w:rPr>
-        <w:t>»</w:t>
-      </w:r>
-      <w:r>
-        <w:rPr>
-          <w:rFonts w:ascii="Inter" w:hAnsi="Inter"/>
-        </w:rPr>
-        <w:t xml:space="preserve"> симулируется на торическом поле размером 32 на 32 клетки, которые могут быть живыми и мёртвыми. У каждой такой клетки есть 8 соседей, от значений которых зависит её «рождение» и «выживание».</w:t>
-      </w:r>
-    </w:p>
-    <w:p>
-      <w:pPr>
-        <w:rPr>
-          <w:rFonts w:ascii="Inter" w:hAnsi="Inter"/>
-        </w:rPr>
-      </w:pPr>
-      <w:r>
-        <w:rPr>
-          <w:rFonts w:ascii="Inter" w:hAnsi="Inter"/>
-        </w:rPr>
-        <w:t>Правила рождения и выживания устанавливаются пользователем заранее.</w:t>
-      </w:r>
-    </w:p>
-    <w:p>
-      <w:pPr>
-        <w:rPr>
-          <w:rFonts w:ascii="Inter" w:hAnsi="Inter"/>
-        </w:rPr>
-      </w:pPr>
-      <w:r>
-        <w:rPr>
-          <w:rFonts w:ascii="Inter" w:hAnsi="Inter"/>
-        </w:rPr>
-        <w:t>Игра описана огромное число раз во всевозможных материалах</w:t>
-      </w:r>
-      <w:r>
-        <w:rPr>
-          <w:rFonts w:ascii="Inter" w:hAnsi="Inter"/>
-        </w:rPr>
-        <w:t xml:space="preserve"> и имеет представление в различных вариациях.</w:t>
-      </w:r>
-    </w:p>
-    <w:p>
-      <w:pPr>
-        <w:rPr>
-          <w:rFonts w:ascii="Inter" w:hAnsi="Inter"/>
-        </w:rPr>
-      </w:pPr>
-      <w:r>
-        <w:rPr>
-          <w:rFonts w:ascii="Inter" w:hAnsi="Inter"/>
-        </w:rPr>
-        <w:t>Проект должен иметь готовую реализацию ввода пользовательских команд, их обработку, вывод состояний их исполнения, реализацию вывода на дисплей состояния поля.</w:t>
-      </w:r>
-    </w:p>
-    <w:p>
-      <w:pPr>
-        <w:rPr>
-          <w:rFonts w:ascii="Inter" w:hAnsi="Inter"/>
-        </w:rPr>
-      </w:pPr>
-      <w:r>
-        <w:rPr>
-          <w:rFonts w:ascii="Inter" w:hAnsi="Inter"/>
-        </w:rPr>
-        <w:t xml:space="preserve">Стоит учесть, что исполнение игры «Жизнь» существует на великом множестве языков, в том числе существуют готовые реализации данного проекта в </w:t>
-      </w:r>
-      <w:r>
-        <w:rPr>
-          <w:rFonts w:ascii="Inter" w:hAnsi="Inter"/>
-          <w:lang w:val="en-US"/>
-        </w:rPr>
-        <w:t>Logisim</w:t>
-      </w:r>
-      <w:r>
-        <w:rPr>
-          <w:rFonts w:ascii="Inter" w:hAnsi="Inter"/>
-        </w:rPr>
-        <w:t>. Чрезмерн</w:t>
-      </w:r>
-      <w:bookmarkStart w:id="0" w:name="_GoBack"/>
-      <w:bookmarkEnd w:id="0"/>
-      <w:r>
-        <w:rPr>
-          <w:rFonts w:ascii="Inter" w:hAnsi="Inter"/>
-        </w:rPr>
-        <w:t>ое копирование или копирование решений карается дисквалификацией.</w:t>
+      <w:r>
+        <w:rPr>
+          <w:rFonts w:ascii="Inter" w:hAnsi="Inter"/>
+          <w:b/>
+          <w:bCs/>
+          <w:sz w:val="56"/>
+          <w:szCs w:val="56"/>
+          <w:lang w:val="en-US"/>
+        </w:rPr>
+        <w:t xml:space="preserve"> </w:t>
+      </w:r>
+      <w:r>
+        <w:rPr>
+          <w:rFonts w:ascii="Inter" w:hAnsi="Inter"/>
+          <w:b/>
+          <w:bCs/>
+          <w:sz w:val="56"/>
+          <w:szCs w:val="56"/>
+          <w:lang w:val="en-US"/>
+        </w:rPr>
+        <w:t>Project</w:t>
+      </w:r>
+      <w:r>
+        <w:rPr>
+          <w:rFonts w:ascii="Inter" w:hAnsi="Inter"/>
+          <w:b/>
+          <w:bCs/>
+          <w:sz w:val="56"/>
+          <w:szCs w:val="56"/>
+          <w:lang w:val="en-US"/>
+        </w:rPr>
+        <w:t xml:space="preserve"> </w:t>
+      </w:r>
+      <w:r>
+        <w:rPr>
+          <w:rFonts w:ascii="Inter" w:hAnsi="Inter"/>
+          <w:b/>
+          <w:bCs/>
+          <w:sz w:val="56"/>
+          <w:szCs w:val="56"/>
+          <w:lang w:val="en-US"/>
+        </w:rPr>
+        <w:t>Specification</w:t>
+      </w:r>
+      <w:r>
+        <w:rPr>
+          <w:rFonts w:ascii="Inter" w:hAnsi="Inter"/>
+          <w:b/>
+          <w:bCs/>
+          <w:sz w:val="56"/>
+          <w:szCs w:val="56"/>
+          <w:lang w:val="en-US"/>
+        </w:rPr>
+        <w:t xml:space="preserve"> </w:t>
+      </w:r>
+    </w:p>
+    <w:p>
+      <w:pPr>
+        <w:rPr>
+          <w:rFonts w:ascii="Inter" w:hAnsi="Inter"/>
+        </w:rPr>
+      </w:pPr>
+      <w:r>
+        <w:rPr>
+          <w:rFonts w:ascii="Inter" w:hAnsi="Inter"/>
+          <w:lang w:val="en-US"/>
+        </w:rPr>
+        <w:t>This document outlines the requirements for a project implementing Conway’s Game of Life.</w:t>
+      </w:r>
+    </w:p>
+    <w:p>
+      <w:pPr>
+        <w:rPr>
+          <w:rFonts w:ascii="Inter" w:hAnsi="Inter"/>
+          <w:lang w:val="en-US"/>
+        </w:rPr>
+      </w:pPr>
+      <w:r>
+        <w:rPr>
+          <w:rFonts w:ascii="Inter" w:hAnsi="Inter"/>
+          <w:lang w:val="en-US"/>
+        </w:rPr>
+        <w:t xml:space="preserve">Conway’s Game of Life is simulated on a toroidal field measuring 32 by 32 cells, </w:t>
+      </w:r>
+      <w:r>
+        <w:rPr>
+          <w:rFonts w:ascii="Inter" w:hAnsi="Inter"/>
+          <w:lang w:val="en-US"/>
+        </w:rPr>
+        <w:t>which</w:t>
+      </w:r>
+      <w:r>
+        <w:rPr>
+          <w:rFonts w:ascii="Inter" w:hAnsi="Inter"/>
+          <w:lang w:val="en-US"/>
+        </w:rPr>
+        <w:t xml:space="preserve"> ca</w:t>
+      </w:r>
+      <w:r>
+        <w:rPr>
+          <w:rFonts w:ascii="Inter" w:hAnsi="Inter"/>
+          <w:lang w:val="en-US"/>
+        </w:rPr>
+        <w:t>n be</w:t>
+      </w:r>
+      <w:r>
+        <w:rPr>
+          <w:rFonts w:ascii="Inter" w:hAnsi="Inter"/>
+          <w:lang w:val="en-US"/>
+        </w:rPr>
+        <w:t xml:space="preserve"> either alive or dead. The "birth" and "survival" of each cell are determined by the state of its 8 neighbors, according to user-defined rules.</w:t>
+      </w:r>
+      <w:r>
+        <w:rPr>
+          <w:rFonts w:ascii="Inter" w:hAnsi="Inter"/>
+          <w:lang w:val="en-US"/>
+        </w:rPr>
+        <w:t xml:space="preserve"> </w:t>
+      </w:r>
+      <w:r>
+        <w:rPr>
+          <w:rFonts w:ascii="Inter" w:hAnsi="Inter"/>
+          <w:lang w:val="en-US"/>
+        </w:rPr>
+        <w:t>The rules for birth and survival are set by the user in advance.</w:t>
+      </w:r>
+    </w:p>
+    <w:p>
+      <w:pPr>
+        <w:rPr>
+          <w:rFonts w:ascii="Inter" w:hAnsi="Inter"/>
+          <w:lang w:val="en-US"/>
+        </w:rPr>
+      </w:pPr>
+      <w:r>
+        <w:rPr>
+          <w:rFonts w:ascii="Inter" w:hAnsi="Inter"/>
+          <w:lang w:val="en-US"/>
+        </w:rPr>
+        <w:t>The game has been described countless times in all sorts of materials and has representations in various variations:</w:t>
+      </w:r>
+    </w:p>
+    <w:p>
+      <w:pPr>
+        <w:rPr>
+          <w:rFonts w:ascii="Inter" w:hAnsi="Inter"/>
+          <w:lang w:val="en-US"/>
+        </w:rPr>
+      </w:pPr>
+      <w:hyperlink r:id="rId5" w:history="1">
+        <w:r>
+          <w:rPr>
+            <w:rStyle w:val="ac"/>
+            <w:rFonts w:ascii="Inter" w:hAnsi="Inter"/>
+            <w:lang w:val="en-US"/>
+          </w:rPr>
+          <w:t>https://en.wikipedia.org/wiki/Conway%27s_Game_of_Life</w:t>
+        </w:r>
+      </w:hyperlink>
+    </w:p>
+    <w:p>
+      <w:pPr>
+        <w:rPr>
+          <w:rFonts w:ascii="Inter" w:hAnsi="Inter"/>
+        </w:rPr>
+      </w:pPr>
+      <w:hyperlink r:id="rId6" w:history="1">
+        <w:r>
+          <w:rPr>
+            <w:rStyle w:val="ac"/>
+            <w:rFonts w:ascii="Inter" w:hAnsi="Inter"/>
+          </w:rPr>
+          <w:t>http://www.dataved.ru/2012/08/game-of-life.html</w:t>
+        </w:r>
+      </w:hyperlink>
+    </w:p>
+    <w:p>
+      <w:pPr>
+        <w:rPr>
+          <w:rFonts w:ascii="Inter" w:hAnsi="Inter"/>
+        </w:rPr>
+      </w:pPr>
+      <w:hyperlink r:id="rId7" w:history="1">
+        <w:r>
+          <w:rPr>
+            <w:rStyle w:val="ac"/>
+            <w:rFonts w:ascii="Inter" w:hAnsi="Inter"/>
+          </w:rPr>
+          <w:t>https://playgameoflife.com/</w:t>
+        </w:r>
+      </w:hyperlink>
+    </w:p>
+    <w:p>
+      <w:pPr>
+        <w:rPr>
+          <w:rFonts w:ascii="Inter" w:hAnsi="Inter"/>
+          <w:lang w:val="en-US"/>
+        </w:rPr>
+      </w:pPr>
+      <w:r>
+        <w:rPr>
+          <w:rFonts w:ascii="Inter" w:hAnsi="Inter"/>
+          <w:lang w:val="en-US"/>
+        </w:rPr>
+        <w:t>It should be noted that Conway’s Game of Life exists in a great many languages, and there are also ready implementations of this project in Logisim. Excessive copying or copying of solutions will be punished by disqualification.</w:t>
       </w:r>
     </w:p>
     <w:p>
@@ -232,13 +327,41 @@
           <w:szCs w:val="28"/>
         </w:rPr>
       </w:pPr>
+      <w:proofErr w:type="spellStart"/>
       <w:r>
         <w:rPr>
           <w:rFonts w:ascii="Inter" w:hAnsi="Inter"/>
           <w:sz w:val="28"/>
           <w:szCs w:val="28"/>
         </w:rPr>
-        <w:t>Аппаратное исполнение:</w:t>
+        <w:t>Hardware</w:t>
+      </w:r>
+      <w:proofErr w:type="spellEnd"/>
+      <w:r>
+        <w:rPr>
+          <w:rFonts w:ascii="Inter" w:hAnsi="Inter"/>
+          <w:sz w:val="28"/>
+          <w:szCs w:val="28"/>
+        </w:rPr>
+        <w:t xml:space="preserve"> </w:t>
+      </w:r>
+      <w:proofErr w:type="spellStart"/>
+      <w:r>
+        <w:rPr>
+          <w:rFonts w:ascii="Inter" w:hAnsi="Inter"/>
+          <w:sz w:val="28"/>
+          <w:szCs w:val="28"/>
+        </w:rPr>
+        <w:t>Implementation</w:t>
+      </w:r>
+      <w:proofErr w:type="spellEnd"/>
+      <w:r>
+        <w:rPr>
+          <w:rFonts w:ascii="Inter" w:hAnsi="Inter"/>
+          <w:sz w:val="28"/>
+          <w:szCs w:val="28"/>
+        </w:rPr>
+        <w:t>:</w:t>
       </w:r>
     </w:p>
     <w:p>
@@ -258,10 +381,10 @@
           <w:lang w:eastAsia="ru-RU"/>
         </w:rPr>
         <w:drawing>
-          <wp:inline distT="0" distB="0" distL="0" distR="0" wp14:anchorId="402BAC05" wp14:editId="0294BCF6">
-            <wp:extent cx="3341942" cy="3546281"/>
+          <wp:inline distT="0" distB="0" distL="0" distR="0" wp14:anchorId="23482133" wp14:editId="67D91796">
+            <wp:extent cx="4215153" cy="4505325"/>
             <wp:effectExtent l="0" t="0" r="0" b="0"/>
-            <wp:docPr id="727998010" name="Рисунок 1"/>
+            <wp:docPr id="251494508" name="Рисунок 1"/>
             <wp:cNvGraphicFramePr>
               <a:graphicFrameLocks xmlns:a="http://schemas.openxmlformats.org/drawingml/2006/main" noChangeAspect="1"/>
             </wp:cNvGraphicFramePr>
@@ -269,11 +392,11 @@
               <a:graphicData uri="http://schemas.openxmlformats.org/drawingml/2006/picture">
                 <pic:pic xmlns:pic="http://schemas.openxmlformats.org/drawingml/2006/picture">
                   <pic:nvPicPr>
-                    <pic:cNvPr id="727998010" name=""/>
+                    <pic:cNvPr id="251494508" name=""/>
                     <pic:cNvPicPr/>
                   </pic:nvPicPr>
                   <pic:blipFill>
-                    <a:blip r:embed="rId5"/>
+                    <a:blip r:embed="rId8"/>
                     <a:stretch>
                       <a:fillRect/>
                     </a:stretch>
@@ -281,7 +404,7 @@
                   <pic:spPr>
                     <a:xfrm>
                       <a:off x="0" y="0"/>
-                      <a:ext cx="3342514" cy="3546888"/>
+                      <a:ext cx="4218592" cy="4509001"/>
                     </a:xfrm>
                     <a:prstGeom prst="rect">
                       <a:avLst/>
@@ -308,380 +431,768 @@
           <w:sz w:val="28"/>
           <w:szCs w:val="28"/>
         </w:rPr>
-        <w:t>Программное исполнение:</w:t>
-      </w:r>
-    </w:p>
-    <w:p>
-      <w:pPr>
-        <w:rPr>
-          <w:rFonts w:ascii="Inter" w:hAnsi="Inter"/>
-        </w:rPr>
-      </w:pPr>
-      <w:r>
-        <w:rPr>
-          <w:rFonts w:ascii="Inter" w:hAnsi="Inter"/>
-        </w:rPr>
-        <w:t>Программа должна обрабатывать введённые команды, вызывая отдельный файл с функциями обработки команд, выводить соответствующие сообщения на терминал и подавать сигналы на участки схем для последующей симуляции игры.</w:t>
-      </w:r>
-    </w:p>
-    <w:p>
-      <w:pPr>
-        <w:rPr>
-          <w:rFonts w:ascii="Inter" w:hAnsi="Inter"/>
-          <w:lang w:val="en-US"/>
-        </w:rPr>
-      </w:pPr>
-      <w:r>
-        <w:rPr>
-          <w:rFonts w:ascii="Inter" w:hAnsi="Inter"/>
-        </w:rPr>
-        <w:t>Проект</w:t>
-      </w:r>
-      <w:r>
-        <w:rPr>
-          <w:rFonts w:ascii="Inter" w:hAnsi="Inter"/>
-          <w:lang w:val="en-US"/>
-        </w:rPr>
-        <w:t xml:space="preserve"> </w:t>
-      </w:r>
-      <w:r>
-        <w:rPr>
-          <w:rFonts w:ascii="Inter" w:hAnsi="Inter"/>
-        </w:rPr>
-        <w:t>программы</w:t>
-      </w:r>
-      <w:r>
-        <w:rPr>
-          <w:rFonts w:ascii="Inter" w:hAnsi="Inter"/>
-          <w:lang w:val="en-US"/>
-        </w:rPr>
-        <w:t>:</w:t>
-      </w:r>
-    </w:p>
-    <w:p>
-      <w:pPr>
-        <w:rPr>
-          <w:rFonts w:ascii="Inter" w:hAnsi="Inter"/>
-          <w:lang w:val="en-US"/>
-        </w:rPr>
-      </w:pPr>
-      <w:proofErr w:type="spellStart"/>
-      <w:r>
-        <w:rPr>
-          <w:rFonts w:ascii="Inter" w:hAnsi="Inter"/>
-          <w:lang w:val="en-US"/>
-        </w:rPr>
-        <w:t>asect</w:t>
-      </w:r>
-      <w:proofErr w:type="spellEnd"/>
-      <w:r>
-        <w:rPr>
-          <w:rFonts w:ascii="Inter" w:hAnsi="Inter"/>
-          <w:lang w:val="en-US"/>
-        </w:rPr>
-        <w:t xml:space="preserve"> 0</w:t>
-      </w:r>
-    </w:p>
-    <w:p>
-      <w:pPr>
-        <w:rPr>
-          <w:rFonts w:ascii="Inter" w:hAnsi="Inter"/>
-          <w:lang w:val="en-US"/>
-        </w:rPr>
-      </w:pPr>
-      <w:r>
-        <w:rPr>
-          <w:rFonts w:ascii="Inter" w:hAnsi="Inter"/>
-          <w:lang w:val="en-US"/>
-        </w:rPr>
-        <w:t>_start:</w:t>
-      </w:r>
-    </w:p>
-    <w:p>
-      <w:pPr>
-        <w:rPr>
-          <w:rFonts w:ascii="Inter" w:hAnsi="Inter"/>
-          <w:lang w:val="en-US"/>
-        </w:rPr>
-      </w:pPr>
-      <w:r>
-        <w:rPr>
-          <w:rFonts w:ascii="Inter" w:hAnsi="Inter"/>
-          <w:lang w:val="en-US"/>
-        </w:rPr>
         <w:lastRenderedPageBreak/>
-        <w:t># code here</w:t>
-      </w:r>
-    </w:p>
-    <w:p>
-      <w:pPr>
-        <w:rPr>
-          <w:rFonts w:ascii="Inter" w:hAnsi="Inter"/>
-        </w:rPr>
-      </w:pPr>
-      <w:r>
-        <w:rPr>
-          <w:rFonts w:ascii="Inter" w:hAnsi="Inter"/>
-        </w:rPr>
-        <w:t>_</w:t>
-      </w:r>
-      <w:r>
-        <w:rPr>
-          <w:rFonts w:ascii="Inter" w:hAnsi="Inter"/>
-          <w:lang w:val="en-US"/>
-        </w:rPr>
-        <w:t>main</w:t>
-      </w:r>
-      <w:r>
-        <w:rPr>
-          <w:rFonts w:ascii="Inter" w:hAnsi="Inter"/>
-        </w:rPr>
-        <w:t>:</w:t>
-      </w:r>
-    </w:p>
-    <w:p>
-      <w:pPr>
-        <w:rPr>
-          <w:rFonts w:ascii="Inter" w:hAnsi="Inter"/>
-        </w:rPr>
-      </w:pPr>
-      <w:r>
-        <w:rPr>
-          <w:rFonts w:ascii="Inter" w:hAnsi="Inter"/>
-        </w:rPr>
-        <w:t xml:space="preserve"># </w:t>
-      </w:r>
-      <w:r>
-        <w:rPr>
-          <w:rFonts w:ascii="Inter" w:hAnsi="Inter"/>
-          <w:lang w:val="en-US"/>
-        </w:rPr>
-        <w:t>code</w:t>
-      </w:r>
-      <w:r>
-        <w:rPr>
-          <w:rFonts w:ascii="Inter" w:hAnsi="Inter"/>
-        </w:rPr>
-        <w:t xml:space="preserve"> </w:t>
-      </w:r>
-      <w:r>
-        <w:rPr>
-          <w:rFonts w:ascii="Inter" w:hAnsi="Inter"/>
-          <w:lang w:val="en-US"/>
-        </w:rPr>
-        <w:t>here</w:t>
-      </w:r>
-    </w:p>
-    <w:p>
-      <w:pPr>
-        <w:rPr>
-          <w:rFonts w:ascii="Inter" w:hAnsi="Inter"/>
-        </w:rPr>
-      </w:pPr>
-      <w:r>
-        <w:rPr>
-          <w:rFonts w:ascii="Inter" w:hAnsi="Inter"/>
-        </w:rPr>
-        <w:t xml:space="preserve"># </w:t>
-      </w:r>
-      <w:r>
-        <w:rPr>
-          <w:rFonts w:ascii="Inter" w:hAnsi="Inter"/>
-        </w:rPr>
-        <w:t>здесь должен быть вызов</w:t>
-      </w:r>
-      <w:r>
-        <w:rPr>
-          <w:rFonts w:ascii="Inter" w:hAnsi="Inter"/>
-        </w:rPr>
-        <w:t xml:space="preserve"> функции </w:t>
-      </w:r>
-      <w:r>
-        <w:rPr>
-          <w:rFonts w:ascii="Inter" w:hAnsi="Inter"/>
-          <w:lang w:val="en-US"/>
-        </w:rPr>
-        <w:t>parse</w:t>
-      </w:r>
-      <w:r>
-        <w:rPr>
-          <w:rFonts w:ascii="Inter" w:hAnsi="Inter"/>
-        </w:rPr>
-        <w:t>, вызывающей нужный обработчик из</w:t>
-      </w:r>
-      <w:r>
-        <w:rPr>
-          <w:rFonts w:ascii="Inter" w:hAnsi="Inter"/>
-        </w:rPr>
-        <w:t xml:space="preserve"> файла</w:t>
-      </w:r>
-      <w:r>
-        <w:rPr>
-          <w:rFonts w:ascii="Inter" w:hAnsi="Inter"/>
-        </w:rPr>
-        <w:t xml:space="preserve"> </w:t>
-      </w:r>
-      <w:r>
-        <w:rPr>
-          <w:rFonts w:ascii="Inter" w:hAnsi="Inter"/>
-          <w:lang w:val="en-US"/>
-        </w:rPr>
-        <w:t>parser</w:t>
-      </w:r>
-      <w:r>
-        <w:rPr>
-          <w:rFonts w:ascii="Inter" w:hAnsi="Inter"/>
-        </w:rPr>
-        <w:t>.</w:t>
-      </w:r>
-      <w:r>
-        <w:rPr>
-          <w:rFonts w:ascii="Inter" w:hAnsi="Inter"/>
-          <w:lang w:val="en-US"/>
-        </w:rPr>
-        <w:t>c</w:t>
-      </w:r>
-      <w:r>
-        <w:rPr>
-          <w:rFonts w:ascii="Inter" w:hAnsi="Inter"/>
-        </w:rPr>
-        <w:t xml:space="preserve"> и корректно обрабатывающей ошибки.</w:t>
-      </w:r>
-    </w:p>
-    <w:p>
-      <w:pPr>
-        <w:rPr>
-          <w:rFonts w:ascii="Inter" w:hAnsi="Inter"/>
-          <w:lang w:val="en-US"/>
-        </w:rPr>
-      </w:pPr>
-      <w:r>
-        <w:rPr>
-          <w:rFonts w:ascii="Inter" w:hAnsi="Inter"/>
-          <w:lang w:val="en-US"/>
-        </w:rPr>
-        <w:t>_</w:t>
-      </w:r>
-      <w:proofErr w:type="spellStart"/>
-      <w:r>
-        <w:rPr>
-          <w:rFonts w:ascii="Inter" w:hAnsi="Inter"/>
-          <w:lang w:val="en-US"/>
-        </w:rPr>
-        <w:t>kb</w:t>
-      </w:r>
-      <w:r>
-        <w:rPr>
-          <w:rFonts w:ascii="Inter" w:hAnsi="Inter"/>
-          <w:lang w:val="en-US"/>
-        </w:rPr>
-        <w:t>_</w:t>
-      </w:r>
-      <w:r>
-        <w:rPr>
-          <w:rFonts w:ascii="Inter" w:hAnsi="Inter"/>
-          <w:lang w:val="en-US"/>
-        </w:rPr>
-        <w:t>isr</w:t>
-      </w:r>
-      <w:proofErr w:type="spellEnd"/>
-      <w:r>
-        <w:rPr>
-          <w:rFonts w:ascii="Inter" w:hAnsi="Inter"/>
-          <w:lang w:val="en-US"/>
-        </w:rPr>
-        <w:t>:</w:t>
-      </w:r>
-    </w:p>
-    <w:p>
-      <w:pPr>
-        <w:rPr>
-          <w:rFonts w:ascii="Inter" w:hAnsi="Inter"/>
-          <w:lang w:val="en-US"/>
-        </w:rPr>
-      </w:pPr>
-      <w:r>
-        <w:rPr>
-          <w:rFonts w:ascii="Inter" w:hAnsi="Inter"/>
-          <w:lang w:val="en-US"/>
-        </w:rPr>
-        <w:t># code here</w:t>
-      </w:r>
-    </w:p>
-    <w:p>
-      <w:pPr>
-        <w:rPr>
-          <w:rFonts w:ascii="Inter" w:hAnsi="Inter"/>
-        </w:rPr>
-      </w:pPr>
-      <w:r>
-        <w:rPr>
-          <w:rFonts w:ascii="Inter" w:hAnsi="Inter"/>
-        </w:rPr>
-        <w:t>_</w:t>
-      </w:r>
-      <w:r>
-        <w:rPr>
-          <w:rFonts w:ascii="Inter" w:hAnsi="Inter"/>
-          <w:lang w:val="en-US"/>
-        </w:rPr>
-        <w:t>print</w:t>
-      </w:r>
-      <w:r>
-        <w:rPr>
-          <w:rFonts w:ascii="Inter" w:hAnsi="Inter"/>
-        </w:rPr>
-        <w:t>:</w:t>
-      </w:r>
-    </w:p>
-    <w:p>
-      <w:pPr>
-        <w:rPr>
-          <w:rFonts w:ascii="Inter" w:hAnsi="Inter"/>
-        </w:rPr>
-      </w:pPr>
-      <w:r>
-        <w:rPr>
-          <w:rFonts w:ascii="Inter" w:hAnsi="Inter"/>
-        </w:rPr>
-        <w:t xml:space="preserve"># </w:t>
-      </w:r>
-      <w:r>
-        <w:rPr>
-          <w:rFonts w:ascii="Inter" w:hAnsi="Inter"/>
-          <w:lang w:val="en-US"/>
-        </w:rPr>
-        <w:t>code</w:t>
-      </w:r>
-      <w:r>
-        <w:rPr>
-          <w:rFonts w:ascii="Inter" w:hAnsi="Inter"/>
-        </w:rPr>
-        <w:t xml:space="preserve"> </w:t>
-      </w:r>
-      <w:r>
-        <w:rPr>
-          <w:rFonts w:ascii="Inter" w:hAnsi="Inter"/>
-          <w:lang w:val="en-US"/>
-        </w:rPr>
-        <w:t>here</w:t>
-      </w:r>
-    </w:p>
-    <w:p>
-      <w:pPr>
+        <w:t xml:space="preserve">Software </w:t>
+      </w:r>
+      <w:proofErr w:type="spellStart"/>
+      <w:r>
         <w:rPr>
           <w:rFonts w:ascii="Inter" w:hAnsi="Inter"/>
           <w:sz w:val="28"/>
           <w:szCs w:val="28"/>
         </w:rPr>
-      </w:pPr>
+        <w:t>Implementation</w:t>
+      </w:r>
+      <w:proofErr w:type="spellEnd"/>
       <w:r>
         <w:rPr>
           <w:rFonts w:ascii="Inter" w:hAnsi="Inter"/>
           <w:sz w:val="28"/>
           <w:szCs w:val="28"/>
         </w:rPr>
-        <w:t>Необходимые изменения по сравнению с оригинальной реализацией игры:</w:t>
+        <w:t>:</w:t>
+      </w:r>
+    </w:p>
+    <w:p>
+      <w:pPr>
+        <w:rPr>
+          <w:rFonts w:ascii="Inter" w:hAnsi="Inter"/>
+          <w:lang w:val="en-US"/>
+        </w:rPr>
+      </w:pPr>
+      <w:r>
+        <w:rPr>
+          <w:rFonts w:ascii="Inter" w:hAnsi="Inter"/>
+        </w:rPr>
+        <w:t xml:space="preserve">The </w:t>
+      </w:r>
+      <w:proofErr w:type="spellStart"/>
+      <w:r>
+        <w:rPr>
+          <w:rFonts w:ascii="Inter" w:hAnsi="Inter"/>
+        </w:rPr>
+        <w:t>program</w:t>
+      </w:r>
+      <w:proofErr w:type="spellEnd"/>
+      <w:r>
+        <w:rPr>
+          <w:rFonts w:ascii="Inter" w:hAnsi="Inter"/>
+        </w:rPr>
+        <w:t xml:space="preserve"> </w:t>
+      </w:r>
+      <w:proofErr w:type="spellStart"/>
+      <w:r>
+        <w:rPr>
+          <w:rFonts w:ascii="Inter" w:hAnsi="Inter"/>
+        </w:rPr>
+        <w:t>must</w:t>
+      </w:r>
+      <w:proofErr w:type="spellEnd"/>
+      <w:r>
+        <w:rPr>
+          <w:rFonts w:ascii="Inter" w:hAnsi="Inter"/>
+        </w:rPr>
+        <w:t xml:space="preserve"> </w:t>
+      </w:r>
+      <w:proofErr w:type="spellStart"/>
+      <w:r>
+        <w:rPr>
+          <w:rFonts w:ascii="Inter" w:hAnsi="Inter"/>
+        </w:rPr>
+        <w:t>process</w:t>
+      </w:r>
+      <w:proofErr w:type="spellEnd"/>
+      <w:r>
+        <w:rPr>
+          <w:rFonts w:ascii="Inter" w:hAnsi="Inter"/>
+        </w:rPr>
+        <w:t xml:space="preserve"> </w:t>
+      </w:r>
+      <w:proofErr w:type="spellStart"/>
+      <w:r>
+        <w:rPr>
+          <w:rFonts w:ascii="Inter" w:hAnsi="Inter"/>
+        </w:rPr>
+        <w:t>entered</w:t>
+      </w:r>
+      <w:proofErr w:type="spellEnd"/>
+      <w:r>
+        <w:rPr>
+          <w:rFonts w:ascii="Inter" w:hAnsi="Inter"/>
+        </w:rPr>
+        <w:t xml:space="preserve"> </w:t>
+      </w:r>
+      <w:proofErr w:type="spellStart"/>
+      <w:r>
+        <w:rPr>
+          <w:rFonts w:ascii="Inter" w:hAnsi="Inter"/>
+        </w:rPr>
+        <w:t>commands</w:t>
+      </w:r>
+      <w:proofErr w:type="spellEnd"/>
+      <w:r>
+        <w:rPr>
+          <w:rFonts w:ascii="Inter" w:hAnsi="Inter"/>
+        </w:rPr>
+        <w:t xml:space="preserve"> </w:t>
+      </w:r>
+      <w:proofErr w:type="spellStart"/>
+      <w:r>
+        <w:rPr>
+          <w:rFonts w:ascii="Inter" w:hAnsi="Inter"/>
+        </w:rPr>
+        <w:t>by</w:t>
+      </w:r>
+      <w:proofErr w:type="spellEnd"/>
+      <w:r>
+        <w:rPr>
+          <w:rFonts w:ascii="Inter" w:hAnsi="Inter"/>
+        </w:rPr>
+        <w:t xml:space="preserve"> </w:t>
+      </w:r>
+      <w:proofErr w:type="spellStart"/>
+      <w:r>
+        <w:rPr>
+          <w:rFonts w:ascii="Inter" w:hAnsi="Inter"/>
+        </w:rPr>
+        <w:t>calling</w:t>
+      </w:r>
+      <w:proofErr w:type="spellEnd"/>
+      <w:r>
+        <w:rPr>
+          <w:rFonts w:ascii="Inter" w:hAnsi="Inter"/>
+        </w:rPr>
+        <w:t xml:space="preserve"> a </w:t>
+      </w:r>
+      <w:proofErr w:type="spellStart"/>
+      <w:r>
+        <w:rPr>
+          <w:rFonts w:ascii="Inter" w:hAnsi="Inter"/>
+        </w:rPr>
+        <w:t>separate</w:t>
+      </w:r>
+      <w:proofErr w:type="spellEnd"/>
+      <w:r>
+        <w:rPr>
+          <w:rFonts w:ascii="Inter" w:hAnsi="Inter"/>
+        </w:rPr>
+        <w:t xml:space="preserve"> </w:t>
+      </w:r>
+      <w:proofErr w:type="spellStart"/>
+      <w:r>
+        <w:rPr>
+          <w:rFonts w:ascii="Inter" w:hAnsi="Inter"/>
+        </w:rPr>
+        <w:t>file</w:t>
+      </w:r>
+      <w:proofErr w:type="spellEnd"/>
+      <w:r>
+        <w:rPr>
+          <w:rFonts w:ascii="Inter" w:hAnsi="Inter"/>
+        </w:rPr>
+        <w:t xml:space="preserve"> </w:t>
+      </w:r>
+      <w:proofErr w:type="spellStart"/>
+      <w:r>
+        <w:rPr>
+          <w:rFonts w:ascii="Inter" w:hAnsi="Inter"/>
+        </w:rPr>
+        <w:t>with</w:t>
+      </w:r>
+      <w:proofErr w:type="spellEnd"/>
+      <w:r>
+        <w:rPr>
+          <w:rFonts w:ascii="Inter" w:hAnsi="Inter"/>
+        </w:rPr>
+        <w:t xml:space="preserve"> </w:t>
+      </w:r>
+      <w:proofErr w:type="spellStart"/>
+      <w:r>
+        <w:rPr>
+          <w:rFonts w:ascii="Inter" w:hAnsi="Inter"/>
+        </w:rPr>
+        <w:t>command</w:t>
+      </w:r>
+      <w:proofErr w:type="spellEnd"/>
+      <w:r>
+        <w:rPr>
+          <w:rFonts w:ascii="Inter" w:hAnsi="Inter"/>
+        </w:rPr>
+        <w:t xml:space="preserve"> </w:t>
+      </w:r>
+      <w:proofErr w:type="spellStart"/>
+      <w:r>
+        <w:rPr>
+          <w:rFonts w:ascii="Inter" w:hAnsi="Inter"/>
+        </w:rPr>
+        <w:t>processing</w:t>
+      </w:r>
+      <w:proofErr w:type="spellEnd"/>
+      <w:r>
+        <w:rPr>
+          <w:rFonts w:ascii="Inter" w:hAnsi="Inter"/>
+        </w:rPr>
+        <w:t xml:space="preserve"> </w:t>
+      </w:r>
+      <w:proofErr w:type="spellStart"/>
+      <w:r>
+        <w:rPr>
+          <w:rFonts w:ascii="Inter" w:hAnsi="Inter"/>
+        </w:rPr>
+        <w:t>functions</w:t>
+      </w:r>
+      <w:proofErr w:type="spellEnd"/>
+      <w:r>
+        <w:rPr>
+          <w:rFonts w:ascii="Inter" w:hAnsi="Inter"/>
+        </w:rPr>
+        <w:t xml:space="preserve">, </w:t>
+      </w:r>
+      <w:proofErr w:type="spellStart"/>
+      <w:r>
+        <w:rPr>
+          <w:rFonts w:ascii="Inter" w:hAnsi="Inter"/>
+        </w:rPr>
+        <w:t>outputting</w:t>
+      </w:r>
+      <w:proofErr w:type="spellEnd"/>
+      <w:r>
+        <w:rPr>
+          <w:rFonts w:ascii="Inter" w:hAnsi="Inter"/>
+        </w:rPr>
+        <w:t xml:space="preserve"> </w:t>
+      </w:r>
+      <w:proofErr w:type="spellStart"/>
+      <w:r>
+        <w:rPr>
+          <w:rFonts w:ascii="Inter" w:hAnsi="Inter"/>
+        </w:rPr>
+        <w:t>corresponding</w:t>
+      </w:r>
+      <w:proofErr w:type="spellEnd"/>
+      <w:r>
+        <w:rPr>
+          <w:rFonts w:ascii="Inter" w:hAnsi="Inter"/>
+        </w:rPr>
+        <w:t xml:space="preserve"> </w:t>
+      </w:r>
+      <w:proofErr w:type="spellStart"/>
+      <w:r>
+        <w:rPr>
+          <w:rFonts w:ascii="Inter" w:hAnsi="Inter"/>
+        </w:rPr>
+        <w:t>messages</w:t>
+      </w:r>
+      <w:proofErr w:type="spellEnd"/>
+      <w:r>
+        <w:rPr>
+          <w:rFonts w:ascii="Inter" w:hAnsi="Inter"/>
+        </w:rPr>
+        <w:t xml:space="preserve"> </w:t>
+      </w:r>
+      <w:proofErr w:type="spellStart"/>
+      <w:r>
+        <w:rPr>
+          <w:rFonts w:ascii="Inter" w:hAnsi="Inter"/>
+        </w:rPr>
+        <w:t>to</w:t>
+      </w:r>
+      <w:proofErr w:type="spellEnd"/>
+      <w:r>
+        <w:rPr>
+          <w:rFonts w:ascii="Inter" w:hAnsi="Inter"/>
+        </w:rPr>
+        <w:t xml:space="preserve"> </w:t>
+      </w:r>
+      <w:proofErr w:type="spellStart"/>
+      <w:r>
+        <w:rPr>
+          <w:rFonts w:ascii="Inter" w:hAnsi="Inter"/>
+        </w:rPr>
+        <w:t>the</w:t>
+      </w:r>
+      <w:proofErr w:type="spellEnd"/>
+      <w:r>
+        <w:rPr>
+          <w:rFonts w:ascii="Inter" w:hAnsi="Inter"/>
+        </w:rPr>
+        <w:t xml:space="preserve"> </w:t>
+      </w:r>
+      <w:proofErr w:type="spellStart"/>
+      <w:r>
+        <w:rPr>
+          <w:rFonts w:ascii="Inter" w:hAnsi="Inter"/>
+        </w:rPr>
+        <w:t>terminal</w:t>
+      </w:r>
+      <w:proofErr w:type="spellEnd"/>
+      <w:r>
+        <w:rPr>
+          <w:rFonts w:ascii="Inter" w:hAnsi="Inter"/>
+        </w:rPr>
+        <w:t xml:space="preserve">, </w:t>
+      </w:r>
+      <w:proofErr w:type="spellStart"/>
+      <w:r>
+        <w:rPr>
+          <w:rFonts w:ascii="Inter" w:hAnsi="Inter"/>
+        </w:rPr>
+        <w:t>and</w:t>
+      </w:r>
+      <w:proofErr w:type="spellEnd"/>
+      <w:r>
+        <w:rPr>
+          <w:rFonts w:ascii="Inter" w:hAnsi="Inter"/>
+        </w:rPr>
+        <w:t xml:space="preserve"> </w:t>
+      </w:r>
+      <w:proofErr w:type="spellStart"/>
+      <w:r>
+        <w:rPr>
+          <w:rFonts w:ascii="Inter" w:hAnsi="Inter"/>
+        </w:rPr>
+        <w:t>sending</w:t>
+      </w:r>
+      <w:proofErr w:type="spellEnd"/>
+      <w:r>
+        <w:rPr>
+          <w:rFonts w:ascii="Inter" w:hAnsi="Inter"/>
+        </w:rPr>
+        <w:t xml:space="preserve"> </w:t>
+      </w:r>
+      <w:proofErr w:type="spellStart"/>
+      <w:r>
+        <w:rPr>
+          <w:rFonts w:ascii="Inter" w:hAnsi="Inter"/>
+        </w:rPr>
+        <w:t>signals</w:t>
+      </w:r>
+      <w:proofErr w:type="spellEnd"/>
+      <w:r>
+        <w:rPr>
+          <w:rFonts w:ascii="Inter" w:hAnsi="Inter"/>
+        </w:rPr>
+        <w:t xml:space="preserve"> </w:t>
+      </w:r>
+      <w:proofErr w:type="spellStart"/>
+      <w:r>
+        <w:rPr>
+          <w:rFonts w:ascii="Inter" w:hAnsi="Inter"/>
+        </w:rPr>
+        <w:t>to</w:t>
+      </w:r>
+      <w:proofErr w:type="spellEnd"/>
+      <w:r>
+        <w:rPr>
+          <w:rFonts w:ascii="Inter" w:hAnsi="Inter"/>
+        </w:rPr>
+        <w:t xml:space="preserve"> </w:t>
+      </w:r>
+      <w:proofErr w:type="spellStart"/>
+      <w:r>
+        <w:rPr>
+          <w:rFonts w:ascii="Inter" w:hAnsi="Inter"/>
+        </w:rPr>
+        <w:t>circuit</w:t>
+      </w:r>
+      <w:proofErr w:type="spellEnd"/>
+      <w:r>
+        <w:rPr>
+          <w:rFonts w:ascii="Inter" w:hAnsi="Inter"/>
+        </w:rPr>
+        <w:t xml:space="preserve"> </w:t>
+      </w:r>
+      <w:proofErr w:type="spellStart"/>
+      <w:r>
+        <w:rPr>
+          <w:rFonts w:ascii="Inter" w:hAnsi="Inter"/>
+        </w:rPr>
+        <w:t>sections</w:t>
+      </w:r>
+      <w:proofErr w:type="spellEnd"/>
+      <w:r>
+        <w:rPr>
+          <w:rFonts w:ascii="Inter" w:hAnsi="Inter"/>
+        </w:rPr>
+        <w:t xml:space="preserve"> </w:t>
+      </w:r>
+      <w:proofErr w:type="spellStart"/>
+      <w:r>
+        <w:rPr>
+          <w:rFonts w:ascii="Inter" w:hAnsi="Inter"/>
+        </w:rPr>
+        <w:t>for</w:t>
+      </w:r>
+      <w:proofErr w:type="spellEnd"/>
+      <w:r>
+        <w:rPr>
+          <w:rFonts w:ascii="Inter" w:hAnsi="Inter"/>
+        </w:rPr>
+        <w:t xml:space="preserve"> </w:t>
+      </w:r>
+      <w:proofErr w:type="spellStart"/>
+      <w:r>
+        <w:rPr>
+          <w:rFonts w:ascii="Inter" w:hAnsi="Inter"/>
+        </w:rPr>
+        <w:t>subsequent</w:t>
+      </w:r>
+      <w:proofErr w:type="spellEnd"/>
+      <w:r>
+        <w:rPr>
+          <w:rFonts w:ascii="Inter" w:hAnsi="Inter"/>
+        </w:rPr>
+        <w:t xml:space="preserve"> </w:t>
+      </w:r>
+      <w:proofErr w:type="spellStart"/>
+      <w:r>
+        <w:rPr>
+          <w:rFonts w:ascii="Inter" w:hAnsi="Inter"/>
+        </w:rPr>
+        <w:t>game</w:t>
+      </w:r>
+      <w:proofErr w:type="spellEnd"/>
+      <w:r>
+        <w:rPr>
+          <w:rFonts w:ascii="Inter" w:hAnsi="Inter"/>
+        </w:rPr>
+        <w:t xml:space="preserve"> </w:t>
+      </w:r>
+      <w:proofErr w:type="spellStart"/>
+      <w:r>
+        <w:rPr>
+          <w:rFonts w:ascii="Inter" w:hAnsi="Inter"/>
+        </w:rPr>
+        <w:t>simulation</w:t>
+      </w:r>
+      <w:proofErr w:type="spellEnd"/>
+      <w:r>
+        <w:rPr>
+          <w:rFonts w:ascii="Inter" w:hAnsi="Inter"/>
+        </w:rPr>
+        <w:t>.</w:t>
+      </w:r>
+    </w:p>
+    <w:p>
+      <w:pPr>
+        <w:rPr>
+          <w:rFonts w:ascii="Inter" w:hAnsi="Inter"/>
+          <w:lang w:val="en-US"/>
+        </w:rPr>
+      </w:pPr>
+      <w:r>
+        <w:rPr>
+          <w:rFonts w:ascii="Inter" w:hAnsi="Inter"/>
+          <w:lang w:val="en-US"/>
+        </w:rPr>
+        <w:t>Program Project</w:t>
+      </w:r>
+      <w:r>
+        <w:rPr>
+          <w:rFonts w:ascii="Inter" w:hAnsi="Inter"/>
+          <w:lang w:val="en-US"/>
+        </w:rPr>
+        <w:t>:</w:t>
+      </w:r>
+    </w:p>
+    <w:p>
+      <w:pPr>
+        <w:rPr>
+          <w:rFonts w:ascii="Inter" w:hAnsi="Inter"/>
+          <w:lang w:val="en-US"/>
+        </w:rPr>
+      </w:pPr>
+      <w:proofErr w:type="spellStart"/>
+      <w:r>
+        <w:rPr>
+          <w:rFonts w:ascii="Inter" w:hAnsi="Inter"/>
+          <w:lang w:val="en-US"/>
+        </w:rPr>
+        <w:t>asect</w:t>
+      </w:r>
+      <w:proofErr w:type="spellEnd"/>
+      <w:r>
+        <w:rPr>
+          <w:rFonts w:ascii="Inter" w:hAnsi="Inter"/>
+          <w:lang w:val="en-US"/>
+        </w:rPr>
+        <w:t xml:space="preserve"> 0</w:t>
+      </w:r>
+    </w:p>
+    <w:p>
+      <w:pPr>
+        <w:rPr>
+          <w:rFonts w:ascii="Inter" w:hAnsi="Inter"/>
+          <w:lang w:val="en-US"/>
+        </w:rPr>
+      </w:pPr>
+      <w:r>
+        <w:rPr>
+          <w:rFonts w:ascii="Inter" w:hAnsi="Inter"/>
+          <w:lang w:val="en-US"/>
+        </w:rPr>
+        <w:t>_start:</w:t>
+      </w:r>
+    </w:p>
+    <w:p>
+      <w:pPr>
+        <w:rPr>
+          <w:rFonts w:ascii="Inter" w:hAnsi="Inter"/>
+          <w:lang w:val="en-US"/>
+        </w:rPr>
+      </w:pPr>
+      <w:r>
+        <w:rPr>
+          <w:rFonts w:ascii="Inter" w:hAnsi="Inter"/>
+          <w:lang w:val="en-US"/>
+        </w:rPr>
+        <w:t># code here</w:t>
+      </w:r>
+    </w:p>
+    <w:p>
+      <w:pPr>
+        <w:rPr>
+          <w:rFonts w:ascii="Inter" w:hAnsi="Inter"/>
+        </w:rPr>
+      </w:pPr>
+      <w:r>
+        <w:rPr>
+          <w:rFonts w:ascii="Inter" w:hAnsi="Inter"/>
+        </w:rPr>
+        <w:t>_</w:t>
+      </w:r>
+      <w:r>
+        <w:rPr>
+          <w:rFonts w:ascii="Inter" w:hAnsi="Inter"/>
+          <w:lang w:val="en-US"/>
+        </w:rPr>
+        <w:t>main</w:t>
+      </w:r>
+      <w:r>
+        <w:rPr>
+          <w:rFonts w:ascii="Inter" w:hAnsi="Inter"/>
+        </w:rPr>
+        <w:t>:</w:t>
+      </w:r>
+    </w:p>
+    <w:p>
+      <w:pPr>
+        <w:rPr>
+          <w:rFonts w:ascii="Inter" w:hAnsi="Inter"/>
+          <w:lang w:val="en-US"/>
+        </w:rPr>
+      </w:pPr>
+      <w:r>
+        <w:rPr>
+          <w:rFonts w:ascii="Inter" w:hAnsi="Inter"/>
+          <w:lang w:val="en-US"/>
+        </w:rPr>
+        <w:t xml:space="preserve"># </w:t>
+      </w:r>
+      <w:proofErr w:type="gramStart"/>
+      <w:r>
+        <w:rPr>
+          <w:rFonts w:ascii="Inter" w:hAnsi="Inter"/>
+          <w:lang w:val="en-US"/>
+        </w:rPr>
+        <w:t>here</w:t>
+      </w:r>
+      <w:proofErr w:type="gramEnd"/>
+      <w:r>
+        <w:rPr>
+          <w:rFonts w:ascii="Inter" w:hAnsi="Inter"/>
+          <w:lang w:val="en-US"/>
+        </w:rPr>
+        <w:t xml:space="preserve"> should be a call to the parse function,</w:t>
+      </w:r>
+    </w:p>
+    <w:p>
+      <w:pPr>
+        <w:rPr>
+          <w:rFonts w:ascii="Inter" w:hAnsi="Inter"/>
+          <w:lang w:val="en-US"/>
+        </w:rPr>
+      </w:pPr>
+      <w:r>
+        <w:rPr>
+          <w:rFonts w:ascii="Inter" w:hAnsi="Inter"/>
+          <w:lang w:val="en-US"/>
+        </w:rPr>
+        <w:t xml:space="preserve"># which calls the necessary handler from </w:t>
+      </w:r>
+      <w:proofErr w:type="spellStart"/>
+      <w:r>
+        <w:rPr>
+          <w:rFonts w:ascii="Inter" w:hAnsi="Inter"/>
+          <w:lang w:val="en-US"/>
+        </w:rPr>
+        <w:t>parser.c</w:t>
+      </w:r>
+      <w:proofErr w:type="spellEnd"/>
+    </w:p>
+    <w:p>
+      <w:pPr>
+        <w:rPr>
+          <w:rFonts w:ascii="Inter" w:hAnsi="Inter"/>
+          <w:lang w:val="en-US"/>
+        </w:rPr>
+      </w:pPr>
+      <w:r>
+        <w:rPr>
+          <w:rFonts w:ascii="Inter" w:hAnsi="Inter"/>
+          <w:lang w:val="en-US"/>
+        </w:rPr>
+        <w:t># and correctly handles errors</w:t>
+      </w:r>
+    </w:p>
+    <w:p>
+      <w:pPr>
+        <w:rPr>
+          <w:rFonts w:ascii="Inter" w:hAnsi="Inter"/>
+          <w:lang w:val="en-US"/>
+        </w:rPr>
+      </w:pPr>
+      <w:r>
+        <w:rPr>
+          <w:rFonts w:ascii="Inter" w:hAnsi="Inter"/>
+          <w:lang w:val="en-US"/>
+        </w:rPr>
+        <w:t>_</w:t>
+      </w:r>
+      <w:proofErr w:type="spellStart"/>
+      <w:r>
+        <w:rPr>
+          <w:rFonts w:ascii="Inter" w:hAnsi="Inter"/>
+          <w:lang w:val="en-US"/>
+        </w:rPr>
+        <w:t>kb</w:t>
+      </w:r>
+      <w:r>
+        <w:rPr>
+          <w:rFonts w:ascii="Inter" w:hAnsi="Inter"/>
+          <w:lang w:val="en-US"/>
+        </w:rPr>
+        <w:t>_</w:t>
+      </w:r>
+      <w:r>
+        <w:rPr>
+          <w:rFonts w:ascii="Inter" w:hAnsi="Inter"/>
+          <w:lang w:val="en-US"/>
+        </w:rPr>
+        <w:t>isr</w:t>
+      </w:r>
+      <w:proofErr w:type="spellEnd"/>
+      <w:r>
+        <w:rPr>
+          <w:rFonts w:ascii="Inter" w:hAnsi="Inter"/>
+          <w:lang w:val="en-US"/>
+        </w:rPr>
+        <w:t>:</w:t>
+      </w:r>
+    </w:p>
+    <w:p>
+      <w:pPr>
+        <w:rPr>
+          <w:rFonts w:ascii="Inter" w:hAnsi="Inter"/>
+          <w:lang w:val="en-US"/>
+        </w:rPr>
+      </w:pPr>
+      <w:r>
+        <w:rPr>
+          <w:rFonts w:ascii="Inter" w:hAnsi="Inter"/>
+          <w:lang w:val="en-US"/>
+        </w:rPr>
+        <w:t># code here</w:t>
+      </w:r>
+    </w:p>
+    <w:p>
+      <w:pPr>
+        <w:rPr>
+          <w:rFonts w:ascii="Inter" w:hAnsi="Inter"/>
+          <w:lang w:val="en-US"/>
+        </w:rPr>
+      </w:pPr>
+      <w:r>
+        <w:rPr>
+          <w:rFonts w:ascii="Inter" w:hAnsi="Inter"/>
+          <w:lang w:val="en-US"/>
+        </w:rPr>
+        <w:t>_</w:t>
+      </w:r>
+      <w:r>
+        <w:rPr>
+          <w:rFonts w:ascii="Inter" w:hAnsi="Inter"/>
+          <w:lang w:val="en-US"/>
+        </w:rPr>
+        <w:t>print</w:t>
+      </w:r>
+      <w:r>
+        <w:rPr>
+          <w:rFonts w:ascii="Inter" w:hAnsi="Inter"/>
+          <w:lang w:val="en-US"/>
+        </w:rPr>
+        <w:t>:</w:t>
+      </w:r>
+    </w:p>
+    <w:p>
+      <w:pPr>
+        <w:rPr>
+          <w:rFonts w:ascii="Inter" w:hAnsi="Inter"/>
+        </w:rPr>
+      </w:pPr>
+      <w:r>
+        <w:rPr>
+          <w:rFonts w:ascii="Inter" w:hAnsi="Inter"/>
+        </w:rPr>
+        <w:t xml:space="preserve"># </w:t>
+      </w:r>
+      <w:r>
+        <w:rPr>
+          <w:rFonts w:ascii="Inter" w:hAnsi="Inter"/>
+          <w:lang w:val="en-US"/>
+        </w:rPr>
+        <w:t>code</w:t>
+      </w:r>
+      <w:r>
+        <w:rPr>
+          <w:rFonts w:ascii="Inter" w:hAnsi="Inter"/>
+        </w:rPr>
+        <w:t xml:space="preserve"> </w:t>
+      </w:r>
+      <w:r>
+        <w:rPr>
+          <w:rFonts w:ascii="Inter" w:hAnsi="Inter"/>
+          <w:lang w:val="en-US"/>
+        </w:rPr>
+        <w:t>here</w:t>
+      </w:r>
+    </w:p>
+    <w:p>
+      <w:pPr>
+        <w:rPr>
+          <w:rFonts w:ascii="Inter" w:hAnsi="Inter"/>
+          <w:sz w:val="28"/>
+          <w:szCs w:val="28"/>
+          <w:lang w:val="en-US"/>
+        </w:rPr>
+      </w:pPr>
+      <w:r>
+        <w:rPr>
+          <w:rFonts w:ascii="Inter" w:hAnsi="Inter"/>
+          <w:sz w:val="28"/>
+          <w:szCs w:val="28"/>
+          <w:lang w:val="en-US"/>
+        </w:rPr>
+        <w:t>Necessary changes compared to the original game implementation</w:t>
+      </w:r>
+      <w:r>
+        <w:rPr>
+          <w:rFonts w:ascii="Inter" w:hAnsi="Inter"/>
+          <w:sz w:val="28"/>
+          <w:szCs w:val="28"/>
+          <w:lang w:val="en-US"/>
+        </w:rPr>
+        <w:t>:</w:t>
       </w:r>
     </w:p>
     <w:p>
@@ -693,13 +1204,95 @@
         </w:numPr>
         <w:rPr>
           <w:rFonts w:ascii="Inter" w:hAnsi="Inter"/>
-        </w:rPr>
-      </w:pPr>
-      <w:r>
-        <w:rPr>
-          <w:rFonts w:ascii="Inter" w:hAnsi="Inter"/>
-        </w:rPr>
-        <w:t xml:space="preserve">Тороидальное поле размером 32 на 32. Крайние клетки считаются соседями клеток по противоположному краю. </w:t>
+          <w:lang w:val="en-US"/>
+        </w:rPr>
+      </w:pPr>
+      <w:proofErr w:type="spellStart"/>
+      <w:r>
+        <w:rPr>
+          <w:rFonts w:ascii="Inter" w:hAnsi="Inter"/>
+          <w:b/>
+          <w:bCs/>
+        </w:rPr>
+        <w:t>Toroidal</w:t>
+      </w:r>
+      <w:proofErr w:type="spellEnd"/>
+      <w:r>
+        <w:rPr>
+          <w:rFonts w:ascii="Inter" w:hAnsi="Inter"/>
+          <w:b/>
+          <w:bCs/>
+        </w:rPr>
+        <w:t xml:space="preserve"> </w:t>
+      </w:r>
+      <w:proofErr w:type="spellStart"/>
+      <w:r>
+        <w:rPr>
+          <w:rFonts w:ascii="Inter" w:hAnsi="Inter"/>
+          <w:b/>
+          <w:bCs/>
+        </w:rPr>
+        <w:t>field</w:t>
+      </w:r>
+      <w:proofErr w:type="spellEnd"/>
+      <w:r>
+        <w:rPr>
+          <w:rFonts w:ascii="Inter" w:hAnsi="Inter"/>
+          <w:b/>
+          <w:bCs/>
+        </w:rPr>
+        <w:t xml:space="preserve"> </w:t>
+      </w:r>
+      <w:proofErr w:type="spellStart"/>
+      <w:r>
+        <w:rPr>
+          <w:rFonts w:ascii="Inter" w:hAnsi="Inter"/>
+          <w:b/>
+          <w:bCs/>
+        </w:rPr>
+        <w:t>of</w:t>
+      </w:r>
+      <w:proofErr w:type="spellEnd"/>
+      <w:r>
+        <w:rPr>
+          <w:rFonts w:ascii="Inter" w:hAnsi="Inter"/>
+          <w:b/>
+          <w:bCs/>
+        </w:rPr>
+        <w:t xml:space="preserve"> 32 </w:t>
+      </w:r>
+      <w:proofErr w:type="spellStart"/>
+      <w:r>
+        <w:rPr>
+          <w:rFonts w:ascii="Inter" w:hAnsi="Inter"/>
+          <w:b/>
+          <w:bCs/>
+        </w:rPr>
+        <w:t>by</w:t>
+      </w:r>
+      <w:proofErr w:type="spellEnd"/>
+      <w:r>
+        <w:rPr>
+          <w:rFonts w:ascii="Inter" w:hAnsi="Inter"/>
+          <w:b/>
+          <w:bCs/>
+        </w:rPr>
+        <w:t xml:space="preserve"> 32.</w:t>
+      </w:r>
+      <w:r>
+        <w:rPr>
+          <w:rFonts w:ascii="Inter" w:hAnsi="Inter"/>
+          <w:b/>
+          <w:bCs/>
+        </w:rPr>
+        <w:t xml:space="preserve"> </w:t>
+      </w:r>
+      <w:r>
+        <w:rPr>
+          <w:rFonts w:ascii="Inter" w:hAnsi="Inter"/>
+          <w:lang w:val="en-US"/>
+        </w:rPr>
+        <w:t>Edge cells are considered neighbors of cells on the opposite edge.</w:t>
       </w:r>
     </w:p>
     <w:p>
@@ -716,8 +1309,18 @@
       <w:r>
         <w:rPr>
           <w:rFonts w:ascii="Inter" w:hAnsi="Inter"/>
-        </w:rPr>
-        <w:t>В проекте был использован процессор CdM-16 для полной и быстрой обработки команд и возникающих ошибок.</w:t>
+          <w:b/>
+          <w:bCs/>
+          <w:lang w:val="en-US"/>
+        </w:rPr>
+        <w:t>CdM-16 processor.</w:t>
+      </w:r>
+      <w:r>
+        <w:rPr>
+          <w:rFonts w:ascii="Inter" w:hAnsi="Inter"/>
+          <w:lang w:val="en-US"/>
+        </w:rPr>
+        <w:t xml:space="preserve"> The project used the CdM-16 processor for full and fast processing of commands and arising errors.</w:t>
       </w:r>
     </w:p>
     <w:p>
@@ -734,20 +1337,18 @@
       <w:r>
         <w:rPr>
           <w:rFonts w:ascii="Inter" w:hAnsi="Inter"/>
-        </w:rPr>
-        <w:t>Редактирование позиции. Пользователь имеет возможность редактировать значение любых клеток в любой момент симуляции</w:t>
-      </w:r>
-      <w:r>
-        <w:rPr>
-          <w:rFonts w:ascii="Inter" w:hAnsi="Inter"/>
-        </w:rPr>
-        <w:t xml:space="preserve"> игры</w:t>
-      </w:r>
-      <w:r>
-        <w:rPr>
-          <w:rFonts w:ascii="Inter" w:hAnsi="Inter"/>
-        </w:rPr>
-        <w:t>.</w:t>
+          <w:b/>
+          <w:bCs/>
+          <w:lang w:val="en-US"/>
+        </w:rPr>
+        <w:t>Position editing.</w:t>
+      </w:r>
+      <w:r>
+        <w:rPr>
+          <w:rFonts w:ascii="Inter" w:hAnsi="Inter"/>
+          <w:lang w:val="en-US"/>
+        </w:rPr>
+        <w:t xml:space="preserve"> The user can edit the value of any cell at any point during the game simulation.</w:t>
       </w:r>
     </w:p>
     <w:p>
@@ -764,14 +1365,18 @@
       <w:r>
         <w:rPr>
           <w:rFonts w:ascii="Inter" w:hAnsi="Inter"/>
-        </w:rPr>
-        <w:t>Редактор правил. Пользователь может изменить правила рождения и выживания клеток</w:t>
-      </w:r>
-      <w:r>
-        <w:rPr>
-          <w:rFonts w:ascii="Inter" w:hAnsi="Inter"/>
-        </w:rPr>
-        <w:t xml:space="preserve"> в любой момент симуляции игры.</w:t>
+          <w:b/>
+          <w:bCs/>
+          <w:lang w:val="en-US"/>
+        </w:rPr>
+        <w:t>Rule editor.</w:t>
+      </w:r>
+      <w:r>
+        <w:rPr>
+          <w:rFonts w:ascii="Inter" w:hAnsi="Inter"/>
+          <w:lang w:val="en-US"/>
+        </w:rPr>
+        <w:t xml:space="preserve"> The user can change the rules for cell birth and survival at any point during the game simulation.</w:t>
       </w:r>
     </w:p>
     <w:p>
@@ -788,40 +1393,18 @@
       <w:r>
         <w:rPr>
           <w:rFonts w:ascii="Inter" w:hAnsi="Inter"/>
-        </w:rPr>
-        <w:t>Обработка команд. Почти всё взаимодействие пользователя происходит через команды, введённые с помощью клавиатуры. Через них можно запустить и остановить игру, оч</w:t>
-      </w:r>
-      <w:r>
-        <w:rPr>
-          <w:rFonts w:ascii="Inter" w:hAnsi="Inter"/>
-        </w:rPr>
-        <w:t xml:space="preserve">истить поле, установить </w:t>
-      </w:r>
-      <w:proofErr w:type="spellStart"/>
-      <w:r>
-        <w:rPr>
-          <w:rFonts w:ascii="Inter" w:hAnsi="Inter"/>
-        </w:rPr>
-        <w:t>глайдер</w:t>
-      </w:r>
-      <w:proofErr w:type="spellEnd"/>
-      <w:r>
-        <w:rPr>
-          <w:rFonts w:ascii="Inter" w:hAnsi="Inter"/>
-        </w:rPr>
-        <w:t xml:space="preserve"> и другие заранее заготовленные паттерны,</w:t>
-      </w:r>
-      <w:r>
-        <w:rPr>
-          <w:rFonts w:ascii="Inter" w:hAnsi="Inter"/>
-        </w:rPr>
-        <w:t xml:space="preserve"> заполнить прямоугольную область поля, поменять значение конкретной клетки</w:t>
-      </w:r>
-      <w:r>
-        <w:rPr>
-          <w:rFonts w:ascii="Inter" w:hAnsi="Inter"/>
-        </w:rPr>
-        <w:t xml:space="preserve">, изменить правила. </w:t>
+          <w:b/>
+          <w:bCs/>
+          <w:lang w:val="en-US"/>
+        </w:rPr>
+        <w:t>Command processing.</w:t>
+      </w:r>
+      <w:r>
+        <w:rPr>
+          <w:rFonts w:ascii="Inter" w:hAnsi="Inter"/>
+          <w:lang w:val="en-US"/>
+        </w:rPr>
+        <w:t xml:space="preserve"> Almost all user interaction occurs via commands entered using the keyboard. Through them, you can start and stop the game, clear the field, set a glider and other pre-prepared patterns, fill a rectangular area of the field, change the value of a specific cell, and change the rules.</w:t>
       </w:r>
     </w:p>
     <w:p>
@@ -833,13 +1416,24 @@
         </w:numPr>
         <w:rPr>
           <w:rFonts w:ascii="Inter" w:hAnsi="Inter"/>
-        </w:rPr>
-      </w:pPr>
-      <w:r>
-        <w:rPr>
-          <w:rFonts w:ascii="Inter" w:hAnsi="Inter"/>
-        </w:rPr>
-        <w:t>Проверка корректности ввода. Программная часть осуществляет проверку корректности пользовательского ввода: число аргументов, длину строки, существование команды, соответствие значений аргументам разрешённым диапазонам.</w:t>
+          <w:lang w:val="en-US"/>
+        </w:rPr>
+      </w:pPr>
+      <w:r>
+        <w:rPr>
+          <w:rFonts w:ascii="Inter" w:hAnsi="Inter"/>
+          <w:b/>
+          <w:bCs/>
+          <w:lang w:val="en-US"/>
+        </w:rPr>
+        <w:t>Input validation.</w:t>
+      </w:r>
+      <w:r>
+        <w:rPr>
+          <w:rFonts w:ascii="Inter" w:hAnsi="Inter"/>
+          <w:lang w:val="en-US"/>
+        </w:rPr>
+        <w:t xml:space="preserve"> The software part performs validation of user input: number of arguments, string length, command existence, and adherence of argument values to allowed ranges.</w:t>
       </w:r>
     </w:p>
     <w:sectPr>
@@ -853,7 +1447,7 @@
 </file>
 
 <file path=word/numbering.xml><?xml version="1.0" encoding="utf-8"?>
-<w:numbering xmlns:wpc="http://schemas.microsoft.com/office/word/2010/wordprocessingCanvas" xmlns:cx="http://schemas.microsoft.com/office/drawing/2014/chartex" xmlns:mc="http://schemas.openxmlformats.org/markup-compatibility/2006" xmlns:o="urn:schemas-microsoft-com:office:office" xmlns:r="http://schemas.openxmlformats.org/officeDocument/2006/relationships" xmlns:m="http://schemas.openxmlformats.org/officeDocument/2006/math" xmlns:v="urn:schemas-microsoft-com:vml" xmlns:wp14="http://schemas.microsoft.com/office/word/2010/wordprocessingDrawing" xmlns:wp="http://schemas.openxmlformats.org/drawingml/2006/wordprocessingDrawing" xmlns:w10="urn:schemas-microsoft-com:office:word" xmlns:w="http://schemas.openxmlformats.org/wordprocessingml/2006/main" xmlns:w14="http://schemas.microsoft.com/office/word/2010/wordml" xmlns:w15="http://schemas.microsoft.com/office/word/2012/wordml" xmlns:w16se="http://schemas.microsoft.com/office/word/2015/wordml/symex" xmlns:wpg="http://schemas.microsoft.com/office/word/2010/wordprocessingGroup" xmlns:wpi="http://schemas.microsoft.com/office/word/2010/wordprocessingInk" xmlns:wne="http://schemas.microsoft.com/office/word/2006/wordml" xmlns:wps="http://schemas.microsoft.com/office/word/2010/wordprocessingShape" mc:Ignorable="w14 w15 w16se wp14">
+<w:numbering xmlns:wpc="http://schemas.microsoft.com/office/word/2010/wordprocessingCanvas" xmlns:cx="http://schemas.microsoft.com/office/drawing/2014/chartex" xmlns:cx1="http://schemas.microsoft.com/office/drawing/2015/9/8/chartex" xmlns:cx2="http://schemas.microsoft.com/office/drawing/2015/10/21/chartex" xmlns:cx3="http://schemas.microsoft.com/office/drawing/2016/5/9/chartex" xmlns:cx4="http://schemas.microsoft.com/office/drawing/2016/5/10/chartex" xmlns:cx5="http://schemas.microsoft.com/office/drawing/2016/5/11/chartex" xmlns:cx6="http://schemas.microsoft.com/office/drawing/2016/5/12/chartex" xmlns:cx7="http://schemas.microsoft.com/office/drawing/2016/5/13/chartex" xmlns:cx8="http://schemas.microsoft.com/office/drawing/2016/5/14/chartex" xmlns:mc="http://schemas.openxmlformats.org/markup-compatibility/2006" xmlns:aink="http://schemas.microsoft.com/office/drawing/2016/ink" xmlns:am3d="http://schemas.microsoft.com/office/drawing/2017/model3d" xmlns:o="urn:schemas-microsoft-com:office:office" xmlns:oel="http://schemas.microsoft.com/office/2019/extlst" xmlns:r="http://schemas.openxmlformats.org/officeDocument/2006/relationships" xmlns:m="http://schemas.openxmlformats.org/officeDocument/2006/math" xmlns:v="urn:schemas-microsoft-com:vml" xmlns:wp14="http://schemas.microsoft.com/office/word/2010/wordprocessingDrawing" xmlns:wp="http://schemas.openxmlformats.org/drawingml/2006/wordprocessingDrawing" xmlns:w10="urn:schemas-microsoft-com:office:word" xmlns:w="http://schemas.openxmlformats.org/wordprocessingml/2006/main" xmlns:w14="http://schemas.microsoft.com/office/word/2010/wordml" xmlns:w15="http://schemas.microsoft.com/office/word/2012/wordml" xmlns:w16cex="http://schemas.microsoft.com/office/word/2018/wordml/cex" xmlns:w16cid="http://schemas.microsoft.com/office/word/2016/wordml/cid" xmlns:w16="http://schemas.microsoft.com/office/word/2018/wordml" xmlns:w16du="http://schemas.microsoft.com/office/word/2023/wordml/word16du" xmlns:w16sdtdh="http://schemas.microsoft.com/office/word/2020/wordml/sdtdatahash" xmlns:w16sdtfl="http://schemas.microsoft.com/office/word/2024/wordml/sdtformatlock" xmlns:w16se="http://schemas.microsoft.com/office/word/2015/wordml/symex" xmlns:wpg="http://schemas.microsoft.com/office/word/2010/wordprocessingGroup" xmlns:wpi="http://schemas.microsoft.com/office/word/2010/wordprocessingInk" xmlns:wne="http://schemas.microsoft.com/office/word/2006/wordml" xmlns:wps="http://schemas.microsoft.com/office/word/2010/wordprocessingShape" mc:Ignorable="w14 w15 w16se w16cid w16 w16cex w16sdtdh w16sdtfl w16du wp14">
   <w:abstractNum w:abstractNumId="0" w15:restartNumberingAfterBreak="0">
     <w:nsid w:val="58F56AB9"/>
     <w:multiLevelType w:val="hybridMultilevel"/>
@@ -943,14 +1537,14 @@
       </w:pPr>
     </w:lvl>
   </w:abstractNum>
-  <w:num w:numId="1">
+  <w:num w:numId="1" w16cid:durableId="1907102338">
     <w:abstractNumId w:val="0"/>
   </w:num>
 </w:numbering>
 </file>
 
 <file path=word/styles.xml><?xml version="1.0" encoding="utf-8"?>
-<w:styles xmlns:mc="http://schemas.openxmlformats.org/markup-compatibility/2006" xmlns:r="http://schemas.openxmlformats.org/officeDocument/2006/relationships" xmlns:w="http://schemas.openxmlformats.org/wordprocessingml/2006/main" xmlns:w14="http://schemas.microsoft.com/office/word/2010/wordml" xmlns:w15="http://schemas.microsoft.com/office/word/2012/wordml" xmlns:w16se="http://schemas.microsoft.com/office/word/2015/wordml/symex" mc:Ignorable="w14 w15 w16se">
+<w:styles xmlns:mc="http://schemas.openxmlformats.org/markup-compatibility/2006" xmlns:r="http://schemas.openxmlformats.org/officeDocument/2006/relationships" xmlns:w="http://schemas.openxmlformats.org/wordprocessingml/2006/main" xmlns:w14="http://schemas.microsoft.com/office/word/2010/wordml" xmlns:w15="http://schemas.microsoft.com/office/word/2012/wordml" xmlns:w16cex="http://schemas.microsoft.com/office/word/2018/wordml/cex" xmlns:w16cid="http://schemas.microsoft.com/office/word/2016/wordml/cid" xmlns:w16="http://schemas.microsoft.com/office/word/2018/wordml" xmlns:w16du="http://schemas.microsoft.com/office/word/2023/wordml/word16du" xmlns:w16sdtdh="http://schemas.microsoft.com/office/word/2020/wordml/sdtdatahash" xmlns:w16sdtfl="http://schemas.microsoft.com/office/word/2024/wordml/sdtformatlock" xmlns:w16se="http://schemas.microsoft.com/office/word/2015/wordml/symex" mc:Ignorable="w14 w15 w16se w16cid w16 w16cex w16sdtdh w16sdtfl w16du">
   <w:docDefaults>
     <w:rPrDefault>
       <w:rPr>
@@ -968,7 +1562,7 @@
       </w:pPr>
     </w:pPrDefault>
   </w:docDefaults>
-  <w:latentStyles w:defLockedState="0" w:defUIPriority="99" w:defSemiHidden="0" w:defUnhideWhenUsed="0" w:defQFormat="0" w:count="371">
+  <w:latentStyles w:defLockedState="0" w:defUIPriority="99" w:defSemiHidden="0" w:defUnhideWhenUsed="0" w:defQFormat="0" w:count="376">
     <w:lsdException w:name="Normal" w:uiPriority="0" w:qFormat="1"/>
     <w:lsdException w:name="heading 1" w:uiPriority="9" w:qFormat="1"/>
     <w:lsdException w:name="heading 2" w:semiHidden="1" w:uiPriority="9" w:unhideWhenUsed="1" w:qFormat="1"/>
@@ -1340,6 +1934,11 @@
     <w:lsdException w:name="List Table 5 Dark Accent 6" w:uiPriority="50"/>
     <w:lsdException w:name="List Table 6 Colorful Accent 6" w:uiPriority="51"/>
     <w:lsdException w:name="List Table 7 Colorful Accent 6" w:uiPriority="52"/>
+    <w:lsdException w:name="Mention" w:semiHidden="1" w:unhideWhenUsed="1"/>
+    <w:lsdException w:name="Smart Hyperlink" w:semiHidden="1" w:unhideWhenUsed="1"/>
+    <w:lsdException w:name="Hashtag" w:semiHidden="1" w:unhideWhenUsed="1"/>
+    <w:lsdException w:name="Unresolved Mention" w:semiHidden="1" w:unhideWhenUsed="1"/>
+    <w:lsdException w:name="Smart Link" w:semiHidden="1" w:unhideWhenUsed="1"/>
   </w:latentStyles>
   <w:style w:type="paragraph" w:default="1" w:styleId="a">
     <w:name w:val="Normal"/>
@@ -1547,7 +2146,6 @@
   <w:style w:type="character" w:default="1" w:styleId="a0">
     <w:name w:val="Default Paragraph Font"/>
     <w:uiPriority w:val="1"/>
-    <w:semiHidden/>
     <w:unhideWhenUsed/>
   </w:style>
   <w:style w:type="table" w:default="1" w:styleId="a1">
@@ -1859,6 +2457,29 @@
       <w:smallCaps/>
       <w:color w:val="2F5496" w:themeColor="accent1" w:themeShade="BF"/>
       <w:spacing w:val="5"/>
+    </w:rPr>
+  </w:style>
+  <w:style w:type="character" w:styleId="ac">
+    <w:name w:val="Hyperlink"/>
+    <w:basedOn w:val="a0"/>
+    <w:uiPriority w:val="99"/>
+    <w:unhideWhenUsed/>
+    <w:rsid w:val="00C539B5"/>
+    <w:rPr>
+      <w:color w:val="0563C1" w:themeColor="hyperlink"/>
+      <w:u w:val="single"/>
+    </w:rPr>
+  </w:style>
+  <w:style w:type="character" w:styleId="ad">
+    <w:name w:val="Unresolved Mention"/>
+    <w:basedOn w:val="a0"/>
+    <w:uiPriority w:val="99"/>
+    <w:semiHidden/>
+    <w:unhideWhenUsed/>
+    <w:rsid w:val="00C539B5"/>
+    <w:rPr>
+      <w:color w:val="605E5C"/>
+      <w:shd w:val="clear" w:color="auto" w:fill="E1DFDD"/>
     </w:rPr>
   </w:style>
 </w:styles>

</xml_diff>